<commit_message>
FuryBalls : paroles corrigées + mesure de gratte simplifiée pour que je puisse chanter dessus ; )
</commit_message>
<xml_diff>
--- a/Paroles/Fury Balls.docx
+++ b/Paroles/Fury Balls.docx
@@ -5,28 +5,18 @@
     <w:p>
       <w:pPr>
         <w:rPr>
+          <w:lang w:val="en-US"/>
+        </w:rPr>
+      </w:pPr>
+      <w:r>
+        <w:rPr>
           <w:rStyle w:val="Titredulivre"/>
           <w:i w:val="0"/>
           <w:iCs w:val="0"/>
           <w:lang w:val="en-US"/>
         </w:rPr>
-      </w:pPr>
-      <w:r>
-        <w:rPr>
-          <w:rStyle w:val="Titredulivre"/>
-          <w:i w:val="0"/>
-          <w:iCs w:val="0"/>
-          <w:lang w:val="en-US"/>
-        </w:rPr>
         <w:t xml:space="preserve">Fury Balls </w:t>
       </w:r>
-    </w:p>
-    <w:p>
-      <w:pPr>
-        <w:rPr>
-          <w:lang w:val="en-US"/>
-        </w:rPr>
-      </w:pPr>
     </w:p>
     <w:p>
       <w:pPr>
@@ -248,6 +238,65 @@
         <w:rPr>
           <w:lang w:val="en-US"/>
         </w:rPr>
+        <w:t xml:space="preserve">Can’t be contained I will </w:t>
+      </w:r>
+      <w:proofErr w:type="spellStart"/>
+      <w:r>
+        <w:rPr>
+          <w:lang w:val="en-US"/>
+        </w:rPr>
+        <w:t>riiiiise</w:t>
+      </w:r>
+      <w:proofErr w:type="spellEnd"/>
+      <w:r>
+        <w:rPr>
+          <w:lang w:val="en-US"/>
+        </w:rPr>
+        <w:t xml:space="preserve"> — </w:t>
+      </w:r>
+      <w:r>
+        <w:rPr>
+          <w:lang w:val="en-US"/>
+        </w:rPr>
+        <w:t xml:space="preserve">and take it </w:t>
+      </w:r>
+      <w:proofErr w:type="spellStart"/>
+      <w:r>
+        <w:rPr>
+          <w:lang w:val="en-US"/>
+        </w:rPr>
+        <w:t>allll</w:t>
+      </w:r>
+      <w:proofErr w:type="spellEnd"/>
+      <w:r>
+        <w:rPr>
+          <w:lang w:val="en-US"/>
+        </w:rPr>
+        <w:t>!</w:t>
+      </w:r>
+      <w:r>
+        <w:rPr>
+          <w:lang w:val="en-US"/>
+        </w:rPr>
+        <w:t>!</w:t>
+      </w:r>
+      <w:r>
+        <w:rPr>
+          <w:lang w:val="en-US"/>
+        </w:rPr>
+        <w:t xml:space="preserve"> </w:t>
+      </w:r>
+    </w:p>
+    <w:p>
+      <w:pPr>
+        <w:rPr>
+          <w:lang w:val="en-US"/>
+        </w:rPr>
+      </w:pPr>
+      <w:r>
+        <w:rPr>
+          <w:lang w:val="en-US"/>
+        </w:rPr>
         <w:t>Dreams unclaimed, burning higher</w:t>
       </w:r>
     </w:p>
@@ -737,6 +786,13 @@
     <w:p>
       <w:pPr>
         <w:rPr>
+          <w:lang w:val="en-US"/>
+        </w:rPr>
+      </w:pPr>
+    </w:p>
+    <w:p>
+      <w:pPr>
+        <w:rPr>
           <w:b/>
           <w:bCs/>
           <w:lang w:val="en-US"/>
@@ -820,6 +876,13 @@
     <w:p>
       <w:pPr>
         <w:rPr>
+          <w:lang w:val="en-US"/>
+        </w:rPr>
+      </w:pPr>
+    </w:p>
+    <w:p>
+      <w:pPr>
+        <w:rPr>
           <w:b/>
           <w:bCs/>
           <w:lang w:val="en-US"/>
@@ -905,6 +968,7 @@
         <w:rPr>
           <w:b/>
           <w:bCs/>
+          <w:lang w:val="en-US"/>
         </w:rPr>
       </w:pPr>
     </w:p>
@@ -913,20 +977,22 @@
         <w:rPr>
           <w:b/>
           <w:bCs/>
+          <w:lang w:val="en-US"/>
         </w:rPr>
       </w:pPr>
       <w:r>
         <w:rPr>
           <w:b/>
           <w:bCs/>
-        </w:rPr>
-        <w:lastRenderedPageBreak/>
+          <w:lang w:val="en-US"/>
+        </w:rPr>
         <w:t>Backups</w:t>
       </w:r>
       <w:r>
         <w:rPr>
           <w:b/>
           <w:bCs/>
+          <w:lang w:val="en-US"/>
         </w:rPr>
         <w:t xml:space="preserve"> Verse 5</w:t>
       </w:r>
@@ -934,11 +1000,18 @@
         <w:rPr>
           <w:b/>
           <w:bCs/>
+          <w:lang w:val="en-US"/>
         </w:rPr>
         <w:t xml:space="preserve">: </w:t>
       </w:r>
     </w:p>
-    <w:p/>
+    <w:p>
+      <w:pPr>
+        <w:rPr>
+          <w:lang w:val="en-US"/>
+        </w:rPr>
+      </w:pPr>
+    </w:p>
     <w:p>
       <w:pPr>
         <w:rPr>
@@ -1117,23 +1190,36 @@
       </w:pPr>
     </w:p>
     <w:p>
+      <w:pPr>
+        <w:rPr>
+          <w:lang w:val="en-US"/>
+        </w:rPr>
+      </w:pPr>
       <w:r>
         <w:rPr>
           <w:b/>
           <w:bCs/>
+          <w:lang w:val="en-US"/>
         </w:rPr>
         <w:t>Backup Verse 6</w:t>
       </w:r>
       <w:r>
+        <w:rPr>
+          <w:lang w:val="en-US"/>
+        </w:rPr>
         <w:t xml:space="preserve"> </w:t>
       </w:r>
       <w:r>
+        <w:rPr>
+          <w:lang w:val="en-US"/>
+        </w:rPr>
         <w:br/>
       </w:r>
       <w:r>
+        <w:rPr>
+          <w:lang w:val="en-US"/>
+        </w:rPr>
         <w:br/>
-      </w:r>
-      <w:r>
         <w:t>renaissance</w:t>
       </w:r>
     </w:p>
@@ -1299,8 +1385,30 @@
       </w:pPr>
     </w:p>
     <w:p>
-      <w:r>
-        <w:t>la victoire / le live</w:t>
+      <w:pPr>
+        <w:rPr>
+          <w:lang w:val="en-US"/>
+        </w:rPr>
+      </w:pPr>
+      <w:r>
+        <w:rPr>
+          <w:lang w:val="en-US"/>
+        </w:rPr>
+        <w:t xml:space="preserve">la </w:t>
+      </w:r>
+      <w:proofErr w:type="spellStart"/>
+      <w:r>
+        <w:rPr>
+          <w:lang w:val="en-US"/>
+        </w:rPr>
+        <w:t>victoire</w:t>
+      </w:r>
+      <w:proofErr w:type="spellEnd"/>
+      <w:r>
+        <w:rPr>
+          <w:lang w:val="en-US"/>
+        </w:rPr>
+        <w:t xml:space="preserve"> / le live</w:t>
       </w:r>
     </w:p>
     <w:p>
@@ -1377,9 +1485,39 @@
       </w:pPr>
     </w:p>
     <w:p>
-      <w:r>
-        <w:t>plus mythique / épique</w:t>
-      </w:r>
+      <w:pPr>
+        <w:rPr>
+          <w:lang w:val="en-US"/>
+        </w:rPr>
+      </w:pPr>
+      <w:r>
+        <w:rPr>
+          <w:lang w:val="en-US"/>
+        </w:rPr>
+        <w:t xml:space="preserve">plus </w:t>
+      </w:r>
+      <w:proofErr w:type="spellStart"/>
+      <w:r>
+        <w:rPr>
+          <w:lang w:val="en-US"/>
+        </w:rPr>
+        <w:t>mythique</w:t>
+      </w:r>
+      <w:proofErr w:type="spellEnd"/>
+      <w:r>
+        <w:rPr>
+          <w:lang w:val="en-US"/>
+        </w:rPr>
+        <w:t xml:space="preserve"> / </w:t>
+      </w:r>
+      <w:proofErr w:type="spellStart"/>
+      <w:r>
+        <w:rPr>
+          <w:lang w:val="en-US"/>
+        </w:rPr>
+        <w:t>épique</w:t>
+      </w:r>
+      <w:proofErr w:type="spellEnd"/>
     </w:p>
     <w:p>
       <w:pPr>
@@ -1996,7 +2134,7 @@
   <w:style w:type="paragraph" w:default="1" w:styleId="Normal">
     <w:name w:val="Normal"/>
     <w:qFormat/>
-    <w:rsid w:val="00AC0955"/>
+    <w:rsid w:val="00B60AE4"/>
   </w:style>
   <w:style w:type="paragraph" w:styleId="Titre1">
     <w:name w:val="heading 1"/>
@@ -2200,6 +2338,7 @@
   <w:style w:type="character" w:default="1" w:styleId="Policepardfaut">
     <w:name w:val="Default Paragraph Font"/>
     <w:uiPriority w:val="1"/>
+    <w:semiHidden/>
     <w:unhideWhenUsed/>
   </w:style>
   <w:style w:type="table" w:default="1" w:styleId="TableauNormal">

</xml_diff>